<commit_message>
Changes to be committed: 	modified:   LAB/Assignments/rmcmillan1PHY2049LABMoEPoFSpace.docx 	modified:   LAB/Assignments/rmcmillan1PHY2049LABMoEPoFSpace.pages 	modified:   LAB/Assignments/rmcmillan1PHY2049LABMoEPoFSpace.xlsx 	modified:   LAB/Assignments/rmcmillan1PHY2049LABMoEPoFSpace2.docx
</commit_message>
<xml_diff>
--- a/LAB/Assignments/rmcmillan1PHY2049LABMoEPoFSpace.docx
+++ b/LAB/Assignments/rmcmillan1PHY2049LABMoEPoFSpace.docx
@@ -12,18 +12,24 @@
         </w:rPr>
       </w:pPr>
       <w:r>
+        <w:rPr>
+          <w:sz w:val="36"/>
+          <w:szCs w:val="36"/>
+        </w:rPr>
+        <w:t>Randy McMillan – rmcmillan1@mail.usf.edu</w:t>
+      </w:r>
+      <w:bookmarkStart w:id="0" w:name="_GoBack"/>
+      <w:bookmarkEnd w:id="0"/>
+    </w:p>
+    <w:p>
+      <w:r>
+        <w:rPr>
+          <w:noProof/>
+        </w:rPr>
         <w:drawing>
-          <wp:anchor distT="0" distB="0" distL="114300" distR="114300" simplePos="0" relativeHeight="251658240" behindDoc="0" locked="0" layoutInCell="1" allowOverlap="1" wp14:anchorId="49A49137" wp14:editId="4963D168">
-            <wp:simplePos x="0" y="0"/>
-            <wp:positionH relativeFrom="margin">
-              <wp:align>center</wp:align>
-            </wp:positionH>
-            <wp:positionV relativeFrom="page">
-              <wp:posOffset>1300163</wp:posOffset>
-            </wp:positionV>
-            <wp:extent cx="9618345" cy="4972050"/>
-            <wp:effectExtent l="0" t="0" r="1905" b="0"/>
-            <wp:wrapTopAndBottom/>
+          <wp:inline distT="0" distB="0" distL="0" distR="0">
+            <wp:extent cx="8229600" cy="4253865"/>
+            <wp:effectExtent l="0" t="0" r="0" b="0"/>
             <wp:docPr id="1" name="Picture 1"/>
             <wp:cNvGraphicFramePr>
               <a:graphicFrameLocks xmlns:a="http://schemas.openxmlformats.org/drawingml/2006/main" noChangeAspect="1"/>
@@ -50,7 +56,7 @@
                   <pic:spPr>
                     <a:xfrm>
                       <a:off x="0" y="0"/>
-                      <a:ext cx="9618345" cy="4972050"/>
+                      <a:ext cx="8229600" cy="4253865"/>
                     </a:xfrm>
                     <a:prstGeom prst="rect">
                       <a:avLst/>
@@ -59,26 +65,10 @@
                 </pic:pic>
               </a:graphicData>
             </a:graphic>
-            <wp14:sizeRelH relativeFrom="margin">
-              <wp14:pctWidth>0</wp14:pctWidth>
-            </wp14:sizeRelH>
-            <wp14:sizeRelV relativeFrom="margin">
-              <wp14:pctHeight>0</wp14:pctHeight>
-            </wp14:sizeRelV>
-          </wp:anchor>
+          </wp:inline>
         </w:drawing>
       </w:r>
-      <w:r>
-        <w:rPr>
-          <w:sz w:val="36"/>
-          <w:szCs w:val="36"/>
-        </w:rPr>
-        <w:t>Randy McMillan – rmcmillan1@mail.usf.edu</w:t>
-      </w:r>
-      <w:bookmarkStart w:id="0" w:name="_GoBack"/>
-      <w:bookmarkEnd w:id="0"/>
     </w:p>
-    <w:p/>
     <w:p/>
     <w:sectPr>
       <w:pgSz w:w="15840" w:h="12240" w:orient="landscape"/>

</xml_diff>